<commit_message>
Lab 4 - UI
</commit_message>
<xml_diff>
--- a/Assignments/Assignment 1/Tesing Sheet Assignment 1.docx
+++ b/Assignments/Assignment 1/Tesing Sheet Assignment 1.docx
@@ -579,6 +579,9 @@
             <w:r>
               <w:t xml:space="preserve"> </w:t>
             </w:r>
+            <w:r>
+              <w:t>25%</w:t>
+            </w:r>
           </w:p>
         </w:tc>
         <w:tc>
@@ -588,9 +591,11 @@
           <w:p>
             <w:pPr>
               <w:spacing w:line="259" w:lineRule="auto"/>
-              <w:ind w:left="2"/>
               <w:cnfStyle w:val="000000100000" w:firstRow="0" w:lastRow="0" w:firstColumn="0" w:lastColumn="0" w:oddVBand="0" w:evenVBand="0" w:oddHBand="1" w:evenHBand="0" w:firstRowFirstColumn="0" w:firstRowLastColumn="0" w:lastRowFirstColumn="0" w:lastRowLastColumn="0"/>
             </w:pPr>
+            <w:r>
+              <w:t xml:space="preserve"> </w:t>
+            </w:r>
           </w:p>
         </w:tc>
         <w:tc>
@@ -635,13 +640,7 @@
               <w:t>-</w:t>
             </w:r>
             <w:r>
-              <w:t xml:space="preserve"> </w:t>
-            </w:r>
-            <w:r>
-              <w:t xml:space="preserve">Solved </w:t>
-            </w:r>
-            <w:r>
-              <w:t xml:space="preserve">the </w:t>
+              <w:t xml:space="preserve"> Solved the </w:t>
             </w:r>
             <w:r>
               <w:t>Banking App</w:t>

</xml_diff>